<commit_message>
added date on school
</commit_message>
<xml_diff>
--- a/nick.docx
+++ b/nick.docx
@@ -223,8 +223,6 @@
               </w:rPr>
               <w:t>titan formwork systems</w:t>
             </w:r>
-            <w:bookmarkStart w:id="0" w:name="_GoBack"/>
-            <w:bookmarkEnd w:id="0"/>
           </w:p>
           <w:p>
             <w:pPr>
@@ -400,47 +398,11 @@
               <w:contextualSpacing w:val="0"/>
               <w:outlineLvl w:val="2"/>
             </w:pPr>
-            <w:sdt>
-              <w:sdtPr>
-                <w:alias w:val="Enter month of school 2:"/>
-                <w:tag w:val="Enter month of school 2:"/>
-                <w:id w:val="-699555678"/>
-                <w:placeholder>
-                  <w:docPart w:val="5ECABBF5DFD6449588464CB6AB146DEC"/>
-                </w:placeholder>
-                <w:temporary/>
-                <w:showingPlcHdr/>
-                <w15:appearance w15:val="hidden"/>
-              </w:sdtPr>
-              <w:sdtEndPr/>
-              <w:sdtContent>
-                <w:r>
-                  <w:t>Month</w:t>
-                </w:r>
-              </w:sdtContent>
-            </w:sdt>
             <w:r>
-              <w:t xml:space="preserve"> </w:t>
+              <w:t>2001 - 2002</w:t>
             </w:r>
-            <w:sdt>
-              <w:sdtPr>
-                <w:alias w:val="Enter year of school 2:"/>
-                <w:tag w:val="Enter year of school 2:"/>
-                <w:id w:val="-921796915"/>
-                <w:placeholder>
-                  <w:docPart w:val="E1DE4EFA99744ADA9BF825AC4342C742"/>
-                </w:placeholder>
-                <w:temporary/>
-                <w:showingPlcHdr/>
-                <w15:appearance w15:val="hidden"/>
-              </w:sdtPr>
-              <w:sdtEndPr/>
-              <w:sdtContent>
-                <w:r>
-                  <w:t>Year</w:t>
-                </w:r>
-              </w:sdtContent>
-            </w:sdt>
+            <w:bookmarkStart w:id="0" w:name="_GoBack"/>
+            <w:bookmarkEnd w:id="0"/>
           </w:p>
           <w:p>
             <w:pPr>
@@ -676,7 +638,7 @@
       <mc:AlternateContent>
         <mc:Choice Requires="wps">
           <w:drawing>
-            <wp:anchor distT="0" distB="0" distL="114300" distR="114300" simplePos="0" relativeHeight="251659264" behindDoc="1" locked="0" layoutInCell="1" allowOverlap="1" wp14:anchorId="7EDD98AC" wp14:editId="1636F998">
+            <wp:anchor distT="0" distB="0" distL="114300" distR="114300" simplePos="0" relativeHeight="251659264" behindDoc="1" locked="0" layoutInCell="1" allowOverlap="1" wp14:anchorId="7BCB1A6E" wp14:editId="39C1D583">
               <wp:simplePos x="0" y="0"/>
               <wp:positionH relativeFrom="page">
                 <wp:align>center</wp:align>
@@ -26067,58 +26029,6 @@
     </w:docPart>
     <w:docPart>
       <w:docPartPr>
-        <w:name w:val="5ECABBF5DFD6449588464CB6AB146DEC"/>
-        <w:category>
-          <w:name w:val="General"/>
-          <w:gallery w:val="placeholder"/>
-        </w:category>
-        <w:types>
-          <w:type w:val="bbPlcHdr"/>
-        </w:types>
-        <w:behaviors>
-          <w:behavior w:val="content"/>
-        </w:behaviors>
-        <w:guid w:val="{B939622F-3A5E-44A5-AFBC-D17114F410A2}"/>
-      </w:docPartPr>
-      <w:docPartBody>
-        <w:p>
-          <w:pPr>
-            <w:pStyle w:val="5ECABBF5DFD6449588464CB6AB146DEC"/>
-          </w:pPr>
-          <w:r>
-            <w:t>Month</w:t>
-          </w:r>
-        </w:p>
-      </w:docPartBody>
-    </w:docPart>
-    <w:docPart>
-      <w:docPartPr>
-        <w:name w:val="E1DE4EFA99744ADA9BF825AC4342C742"/>
-        <w:category>
-          <w:name w:val="General"/>
-          <w:gallery w:val="placeholder"/>
-        </w:category>
-        <w:types>
-          <w:type w:val="bbPlcHdr"/>
-        </w:types>
-        <w:behaviors>
-          <w:behavior w:val="content"/>
-        </w:behaviors>
-        <w:guid w:val="{AB9E26E4-4FF3-416C-BB99-0A4B09B244DE}"/>
-      </w:docPartPr>
-      <w:docPartBody>
-        <w:p>
-          <w:pPr>
-            <w:pStyle w:val="E1DE4EFA99744ADA9BF825AC4342C742"/>
-          </w:pPr>
-          <w:r>
-            <w:t>Year</w:t>
-          </w:r>
-        </w:p>
-      </w:docPartBody>
-    </w:docPart>
-    <w:docPart>
-      <w:docPartPr>
         <w:name w:val="82E90AC3779F4827BEC0D1BF6BC99365"/>
         <w:category>
           <w:name w:val="General"/>
@@ -26267,6 +26177,8 @@
   </w:compat>
   <w:rsids>
     <w:rsidRoot w:val="00544604"/>
+    <w:rsid w:val="00285FEA"/>
+    <w:rsid w:val="00507A5A"/>
     <w:rsid w:val="00544604"/>
   </w:rsids>
   <m:mathPr>

</xml_diff>